<commit_message>
Apresentação e relatorio controle finalizado
</commit_message>
<xml_diff>
--- a/apresentacoes/Relatório - Controle - V3.docx
+++ b/apresentacoes/Relatório - Controle - V3.docx
@@ -428,7 +428,7 @@
           <w:r>
             <w:fldChar w:fldCharType="separate"/>
           </w:r>
-          <w:hyperlink w:anchor="_Toc150509303" w:history="1">
+          <w:hyperlink w:anchor="_Toc150877922" w:history="1">
             <w:r>
               <w:rPr>
                 <w:rStyle w:val="Hyperlink"/>
@@ -470,7 +470,7 @@
                 <w:noProof/>
                 <w:webHidden/>
               </w:rPr>
-              <w:instrText xml:space="preserve"> PAGEREF _Toc150509303 \h </w:instrText>
+              <w:instrText xml:space="preserve"> PAGEREF _Toc150877922 \h </w:instrText>
             </w:r>
             <w:r>
               <w:rPr>
@@ -514,7 +514,7 @@
               <w:lang w:eastAsia="pt-BR"/>
             </w:rPr>
           </w:pPr>
-          <w:hyperlink w:anchor="_Toc150509304" w:history="1">
+          <w:hyperlink w:anchor="_Toc150877923" w:history="1">
             <w:r>
               <w:rPr>
                 <w:rStyle w:val="Hyperlink"/>
@@ -556,7 +556,7 @@
                 <w:noProof/>
                 <w:webHidden/>
               </w:rPr>
-              <w:instrText xml:space="preserve"> PAGEREF _Toc150509304 \h </w:instrText>
+              <w:instrText xml:space="preserve"> PAGEREF _Toc150877923 \h </w:instrText>
             </w:r>
             <w:r>
               <w:rPr>
@@ -576,7 +576,7 @@
                 <w:noProof/>
                 <w:webHidden/>
               </w:rPr>
-              <w:t>3</w:t>
+              <w:t>4</w:t>
             </w:r>
             <w:r>
               <w:rPr>
@@ -595,7 +595,7 @@
               <w:lang w:eastAsia="pt-BR"/>
             </w:rPr>
           </w:pPr>
-          <w:hyperlink w:anchor="_Toc150509305" w:history="1">
+          <w:hyperlink w:anchor="_Toc150877924" w:history="1">
             <w:r>
               <w:rPr>
                 <w:rStyle w:val="Hyperlink"/>
@@ -635,7 +635,7 @@
               <w:rPr>
                 <w:webHidden/>
               </w:rPr>
-              <w:instrText xml:space="preserve"> PAGEREF _Toc150509305 \h </w:instrText>
+              <w:instrText xml:space="preserve"> PAGEREF _Toc150877924 \h </w:instrText>
             </w:r>
             <w:r>
               <w:rPr>
@@ -652,7 +652,7 @@
               <w:rPr>
                 <w:webHidden/>
               </w:rPr>
-              <w:t>3</w:t>
+              <w:t>4</w:t>
             </w:r>
             <w:r>
               <w:rPr>
@@ -670,7 +670,7 @@
               <w:lang w:eastAsia="pt-BR"/>
             </w:rPr>
           </w:pPr>
-          <w:hyperlink w:anchor="_Toc150509306" w:history="1">
+          <w:hyperlink w:anchor="_Toc150877925" w:history="1">
             <w:r>
               <w:rPr>
                 <w:rStyle w:val="Hyperlink"/>
@@ -706,7 +706,7 @@
               <w:rPr>
                 <w:webHidden/>
               </w:rPr>
-              <w:instrText xml:space="preserve"> PAGEREF _Toc150509306 \h </w:instrText>
+              <w:instrText xml:space="preserve"> PAGEREF _Toc150877925 \h </w:instrText>
             </w:r>
             <w:r>
               <w:rPr>
@@ -723,7 +723,7 @@
               <w:rPr>
                 <w:webHidden/>
               </w:rPr>
-              <w:t>5</w:t>
+              <w:t>6</w:t>
             </w:r>
             <w:r>
               <w:rPr>
@@ -746,7 +746,7 @@
               <w:lang w:eastAsia="pt-BR"/>
             </w:rPr>
           </w:pPr>
-          <w:hyperlink w:anchor="_Toc150509307" w:history="1">
+          <w:hyperlink w:anchor="_Toc150877926" w:history="1">
             <w:r>
               <w:rPr>
                 <w:rStyle w:val="Hyperlink"/>
@@ -788,7 +788,7 @@
                 <w:noProof/>
                 <w:webHidden/>
               </w:rPr>
-              <w:instrText xml:space="preserve"> PAGEREF _Toc150509307 \h </w:instrText>
+              <w:instrText xml:space="preserve"> PAGEREF _Toc150877926 \h </w:instrText>
             </w:r>
             <w:r>
               <w:rPr>
@@ -808,7 +808,7 @@
                 <w:noProof/>
                 <w:webHidden/>
               </w:rPr>
-              <w:t>7</w:t>
+              <w:t>8</w:t>
             </w:r>
             <w:r>
               <w:rPr>
@@ -832,7 +832,7 @@
               <w:lang w:eastAsia="pt-BR"/>
             </w:rPr>
           </w:pPr>
-          <w:hyperlink w:anchor="_Toc150509308" w:history="1">
+          <w:hyperlink w:anchor="_Toc150877927" w:history="1">
             <w:r>
               <w:rPr>
                 <w:rStyle w:val="Hyperlink"/>
@@ -874,93 +874,7 @@
                 <w:noProof/>
                 <w:webHidden/>
               </w:rPr>
-              <w:instrText xml:space="preserve"> PAGEREF _Toc150509308 \h </w:instrText>
-            </w:r>
-            <w:r>
-              <w:rPr>
-                <w:noProof/>
-                <w:webHidden/>
-              </w:rPr>
-            </w:r>
-            <w:r>
-              <w:rPr>
-                <w:noProof/>
-                <w:webHidden/>
-              </w:rPr>
-              <w:fldChar w:fldCharType="separate"/>
-            </w:r>
-            <w:r>
-              <w:rPr>
-                <w:noProof/>
-                <w:webHidden/>
-              </w:rPr>
-              <w:t>13</w:t>
-            </w:r>
-            <w:r>
-              <w:rPr>
-                <w:noProof/>
-                <w:webHidden/>
-              </w:rPr>
-              <w:fldChar w:fldCharType="end"/>
-            </w:r>
-          </w:hyperlink>
-        </w:p>
-        <w:p>
-          <w:pPr>
-            <w:pStyle w:val="Sumrio1"/>
-            <w:tabs>
-              <w:tab w:val="left" w:pos="440"/>
-              <w:tab w:val="right" w:leader="dot" w:pos="8494"/>
-            </w:tabs>
-            <w:rPr>
-              <w:rFonts w:eastAsiaTheme="minorEastAsia"/>
-              <w:noProof/>
-              <w:lang w:eastAsia="pt-BR"/>
-            </w:rPr>
-          </w:pPr>
-          <w:hyperlink w:anchor="_Toc150509309" w:history="1">
-            <w:r>
-              <w:rPr>
-                <w:rStyle w:val="Hyperlink"/>
-                <w:noProof/>
-              </w:rPr>
-              <w:t>5.</w:t>
-            </w:r>
-            <w:r>
-              <w:rPr>
-                <w:rFonts w:eastAsiaTheme="minorEastAsia"/>
-                <w:noProof/>
-                <w:lang w:eastAsia="pt-BR"/>
-              </w:rPr>
-              <w:tab/>
-            </w:r>
-            <w:r>
-              <w:rPr>
-                <w:rStyle w:val="Hyperlink"/>
-                <w:noProof/>
-              </w:rPr>
-              <w:t>Proposta de controle do sistema</w:t>
-            </w:r>
-            <w:r>
-              <w:rPr>
-                <w:noProof/>
-                <w:webHidden/>
-              </w:rPr>
-              <w:tab/>
-            </w:r>
-            <w:r>
-              <w:rPr>
-                <w:noProof/>
-                <w:webHidden/>
-              </w:rPr>
-              <w:fldChar w:fldCharType="begin"/>
-            </w:r>
-            <w:r>
-              <w:rPr>
-                <w:noProof/>
-                <w:webHidden/>
-              </w:rPr>
-              <w:instrText xml:space="preserve"> PAGEREF _Toc150509309 \h </w:instrText>
+              <w:instrText xml:space="preserve"> PAGEREF _Toc150877927 \h </w:instrText>
             </w:r>
             <w:r>
               <w:rPr>
@@ -1004,7 +918,93 @@
               <w:lang w:eastAsia="pt-BR"/>
             </w:rPr>
           </w:pPr>
-          <w:hyperlink w:anchor="_Toc150509310" w:history="1">
+          <w:hyperlink w:anchor="_Toc150877928" w:history="1">
+            <w:r>
+              <w:rPr>
+                <w:rStyle w:val="Hyperlink"/>
+                <w:noProof/>
+              </w:rPr>
+              <w:t>5.</w:t>
+            </w:r>
+            <w:r>
+              <w:rPr>
+                <w:rFonts w:eastAsiaTheme="minorEastAsia"/>
+                <w:noProof/>
+                <w:lang w:eastAsia="pt-BR"/>
+              </w:rPr>
+              <w:tab/>
+            </w:r>
+            <w:r>
+              <w:rPr>
+                <w:rStyle w:val="Hyperlink"/>
+                <w:noProof/>
+              </w:rPr>
+              <w:t>Proposta de controle do sistema</w:t>
+            </w:r>
+            <w:r>
+              <w:rPr>
+                <w:noProof/>
+                <w:webHidden/>
+              </w:rPr>
+              <w:tab/>
+            </w:r>
+            <w:r>
+              <w:rPr>
+                <w:noProof/>
+                <w:webHidden/>
+              </w:rPr>
+              <w:fldChar w:fldCharType="begin"/>
+            </w:r>
+            <w:r>
+              <w:rPr>
+                <w:noProof/>
+                <w:webHidden/>
+              </w:rPr>
+              <w:instrText xml:space="preserve"> PAGEREF _Toc150877928 \h </w:instrText>
+            </w:r>
+            <w:r>
+              <w:rPr>
+                <w:noProof/>
+                <w:webHidden/>
+              </w:rPr>
+            </w:r>
+            <w:r>
+              <w:rPr>
+                <w:noProof/>
+                <w:webHidden/>
+              </w:rPr>
+              <w:fldChar w:fldCharType="separate"/>
+            </w:r>
+            <w:r>
+              <w:rPr>
+                <w:noProof/>
+                <w:webHidden/>
+              </w:rPr>
+              <w:t>15</w:t>
+            </w:r>
+            <w:r>
+              <w:rPr>
+                <w:noProof/>
+                <w:webHidden/>
+              </w:rPr>
+              <w:fldChar w:fldCharType="end"/>
+            </w:r>
+          </w:hyperlink>
+        </w:p>
+        <w:p>
+          <w:pPr>
+            <w:pStyle w:val="Sumrio1"/>
+            <w:tabs>
+              <w:tab w:val="left" w:pos="440"/>
+              <w:tab w:val="right" w:leader="dot" w:pos="8494"/>
+            </w:tabs>
+            <w:rPr>
+              <w:rFonts w:eastAsiaTheme="minorEastAsia"/>
+              <w:noProof/>
+              <w:lang w:eastAsia="pt-BR"/>
+            </w:rPr>
+          </w:pPr>
+          <w:hyperlink w:anchor="_Toc150877929" w:history="1">
             <w:r>
               <w:rPr>
                 <w:rStyle w:val="Hyperlink"/>
@@ -1046,7 +1046,7 @@
                 <w:noProof/>
                 <w:webHidden/>
               </w:rPr>
-              <w:instrText xml:space="preserve"> PAGEREF _Toc150509310 \h </w:instrText>
+              <w:instrText xml:space="preserve"> PAGEREF _Toc150877929 \h </w:instrText>
             </w:r>
             <w:r>
               <w:rPr>
@@ -1066,7 +1066,7 @@
                 <w:noProof/>
                 <w:webHidden/>
               </w:rPr>
-              <w:t>19</w:t>
+              <w:t>20</w:t>
             </w:r>
             <w:r>
               <w:rPr>
@@ -1090,7 +1090,7 @@
               <w:lang w:eastAsia="pt-BR"/>
             </w:rPr>
           </w:pPr>
-          <w:hyperlink w:anchor="_Toc150509311" w:history="1">
+          <w:hyperlink w:anchor="_Toc150877930" w:history="1">
             <w:r>
               <w:rPr>
                 <w:rStyle w:val="Hyperlink"/>
@@ -1132,7 +1132,7 @@
                 <w:noProof/>
                 <w:webHidden/>
               </w:rPr>
-              <w:instrText xml:space="preserve"> PAGEREF _Toc150509311 \h </w:instrText>
+              <w:instrText xml:space="preserve"> PAGEREF _Toc150877930 \h </w:instrText>
             </w:r>
             <w:r>
               <w:rPr>
@@ -1152,7 +1152,7 @@
                 <w:noProof/>
                 <w:webHidden/>
               </w:rPr>
-              <w:t>25</w:t>
+              <w:t>26</w:t>
             </w:r>
             <w:r>
               <w:rPr>
@@ -1176,7 +1176,7 @@
               <w:lang w:eastAsia="pt-BR"/>
             </w:rPr>
           </w:pPr>
-          <w:hyperlink w:anchor="_Toc150509312" w:history="1">
+          <w:hyperlink w:anchor="_Toc150877931" w:history="1">
             <w:r>
               <w:rPr>
                 <w:rStyle w:val="Hyperlink"/>
@@ -1218,7 +1218,7 @@
                 <w:noProof/>
                 <w:webHidden/>
               </w:rPr>
-              <w:instrText xml:space="preserve"> PAGEREF _Toc150509312 \h </w:instrText>
+              <w:instrText xml:space="preserve"> PAGEREF _Toc150877931 \h </w:instrText>
             </w:r>
             <w:r>
               <w:rPr>
@@ -1238,7 +1238,7 @@
                 <w:noProof/>
                 <w:webHidden/>
               </w:rPr>
-              <w:t>25</w:t>
+              <w:t>26</w:t>
             </w:r>
             <w:r>
               <w:rPr>
@@ -1442,7 +1442,7 @@
       <w:r>
         <w:t xml:space="preserve"> </w:t>
       </w:r>
-      <w:bookmarkStart w:id="0" w:name="_Toc150509303"/>
+      <w:bookmarkStart w:id="0" w:name="_Toc150877922"/>
       <w:r>
         <w:t>Introdução</w:t>
       </w:r>
@@ -1816,6 +1816,11 @@
       </w:r>
       <w:r>
         <w:t>.</w:t>
+      </w:r>
+    </w:p>
+    <w:p>
+      <w:r>
+        <w:br w:type="page"/>
       </w:r>
     </w:p>
     <w:p>
@@ -1835,7 +1840,7 @@
       <w:r>
         <w:t xml:space="preserve"> </w:t>
       </w:r>
-      <w:bookmarkStart w:id="1" w:name="_Toc150509304"/>
+      <w:bookmarkStart w:id="1" w:name="_Toc150877923"/>
       <w:r>
         <w:t>Funcionamento</w:t>
       </w:r>
@@ -1912,7 +1917,7 @@
       <w:r>
         <w:t xml:space="preserve"> </w:t>
       </w:r>
-      <w:bookmarkStart w:id="2" w:name="_Toc150509305"/>
+      <w:bookmarkStart w:id="2" w:name="_Toc150877924"/>
       <w:r>
         <w:rPr>
           <w:i/>
@@ -1944,7 +1949,6 @@
         <w:jc w:val="center"/>
       </w:pPr>
       <w:r>
-        <w:lastRenderedPageBreak/>
         <w:t xml:space="preserve">Figura </w:t>
       </w:r>
       <w:r>
@@ -1963,6 +1967,9 @@
         <w:t>1</w:t>
       </w:r>
       <w:r>
+        <w:rPr>
+          <w:noProof/>
+        </w:rPr>
         <w:fldChar w:fldCharType="end"/>
       </w:r>
       <w:r>
@@ -2074,8 +2081,16 @@
         <w:jc w:val="both"/>
       </w:pPr>
       <w:r>
-        <w:t>Quando se trata de controle, a primeira consideração é dada às grandezas analógicas. Por exemplo, foi necessário ajustar a tensão aplicada a um motor devido às suas diferentes velocidades. Para isso, é utilizada uma ponte H, a qual gerencia a tensão e a direção do motor por meio de dois pinos digitais e um sistema PWM (Modulação por Largura de Pulso). A configuração específica da ponte H empregada no projeto está ilustrada abaixo:</w:t>
-      </w:r>
+        <w:t xml:space="preserve">Porém além dele </w:t>
+      </w:r>
+      <w:r>
+        <w:t>existe toda a eletrônica que torna possível o uso e controle do sistema, esse conjunto é chamada de planta, sendo a imagem a seguir:</w:t>
+      </w:r>
+    </w:p>
+    <w:p>
+      <w:pPr>
+        <w:jc w:val="both"/>
+      </w:pPr>
     </w:p>
     <w:p>
       <w:pPr>
@@ -2084,6 +2099,7 @@
         <w:jc w:val="center"/>
       </w:pPr>
       <w:r>
+        <w:lastRenderedPageBreak/>
         <w:t xml:space="preserve">Figura </w:t>
       </w:r>
       <w:r>
@@ -2102,6 +2118,144 @@
         <w:t>2</w:t>
       </w:r>
       <w:r>
+        <w:rPr>
+          <w:noProof/>
+        </w:rPr>
+        <w:fldChar w:fldCharType="end"/>
+      </w:r>
+      <w:r>
+        <w:t xml:space="preserve"> - Planta de controle completa</w:t>
+      </w:r>
+    </w:p>
+    <w:p>
+      <w:pPr>
+        <w:jc w:val="center"/>
+      </w:pPr>
+      <w:r>
+        <w:rPr>
+          <w:noProof/>
+        </w:rPr>
+        <w:drawing>
+          <wp:inline distT="0" distB="0" distL="0" distR="0" wp14:anchorId="4D45CF0E" wp14:editId="015A1805">
+            <wp:extent cx="5029200" cy="2828925"/>
+            <wp:effectExtent l="0" t="0" r="0" b="9525"/>
+            <wp:docPr id="778960407" name="Imagem 1"/>
+            <wp:cNvGraphicFramePr>
+              <a:graphicFrameLocks xmlns:a="http://schemas.openxmlformats.org/drawingml/2006/main" noChangeAspect="1"/>
+            </wp:cNvGraphicFramePr>
+            <a:graphic xmlns:a="http://schemas.openxmlformats.org/drawingml/2006/main">
+              <a:graphicData uri="http://schemas.openxmlformats.org/drawingml/2006/picture">
+                <pic:pic xmlns:pic="http://schemas.openxmlformats.org/drawingml/2006/picture">
+                  <pic:nvPicPr>
+                    <pic:cNvPr id="778960407" name="Imagem 1"/>
+                    <pic:cNvPicPr/>
+                  </pic:nvPicPr>
+                  <pic:blipFill>
+                    <a:blip r:embed="rId9" cstate="print">
+                      <a:extLst>
+                        <a:ext uri="{28A0092B-C50C-407E-A947-70E740481C1C}">
+                          <a14:useLocalDpi xmlns:a14="http://schemas.microsoft.com/office/drawing/2010/main" val="0"/>
+                        </a:ext>
+                      </a:extLst>
+                    </a:blip>
+                    <a:stretch>
+                      <a:fillRect/>
+                    </a:stretch>
+                  </pic:blipFill>
+                  <pic:spPr>
+                    <a:xfrm>
+                      <a:off x="0" y="0"/>
+                      <a:ext cx="5032779" cy="2830938"/>
+                    </a:xfrm>
+                    <a:prstGeom prst="rect">
+                      <a:avLst/>
+                    </a:prstGeom>
+                  </pic:spPr>
+                </pic:pic>
+              </a:graphicData>
+            </a:graphic>
+          </wp:inline>
+        </w:drawing>
+      </w:r>
+    </w:p>
+    <w:p>
+      <w:pPr>
+        <w:jc w:val="center"/>
+        <w:rPr>
+          <w:i/>
+          <w:iCs/>
+          <w:color w:val="44546A" w:themeColor="text2"/>
+          <w:sz w:val="18"/>
+          <w:szCs w:val="18"/>
+        </w:rPr>
+      </w:pPr>
+      <w:r>
+        <w:rPr>
+          <w:i/>
+          <w:iCs/>
+          <w:color w:val="44546A" w:themeColor="text2"/>
+          <w:sz w:val="18"/>
+          <w:szCs w:val="18"/>
+        </w:rPr>
+        <w:t>Fonte</w:t>
+      </w:r>
+      <w:r>
+        <w:rPr>
+          <w:i/>
+          <w:iCs/>
+          <w:color w:val="44546A" w:themeColor="text2"/>
+          <w:sz w:val="18"/>
+          <w:szCs w:val="18"/>
+        </w:rPr>
+        <w:t xml:space="preserve">: </w:t>
+      </w:r>
+      <w:r>
+        <w:rPr>
+          <w:i/>
+          <w:iCs/>
+          <w:color w:val="44546A" w:themeColor="text2"/>
+          <w:sz w:val="18"/>
+          <w:szCs w:val="18"/>
+        </w:rPr>
+        <w:t>Autoria própria</w:t>
+      </w:r>
+    </w:p>
+    <w:p>
+      <w:pPr>
+        <w:jc w:val="both"/>
+      </w:pPr>
+      <w:r>
+        <w:t>Quando se trata de controle, a primeira consideração é dada às grandezas analógicas. Por exemplo, foi necessário ajustar a tensão aplicada a um motor devido às suas diferentes velocidades. Para isso, é utilizada uma ponte H, a qual gerencia a tensão e a direção do motor por meio de dois pinos digitais e um sistema PWM (Modulação por Largura de Pulso). A configuração específica da ponte H empregada no projeto está ilustrada abaixo:</w:t>
+      </w:r>
+    </w:p>
+    <w:p>
+      <w:pPr>
+        <w:pStyle w:val="Legenda"/>
+        <w:keepNext/>
+        <w:jc w:val="center"/>
+      </w:pPr>
+      <w:r>
+        <w:t xml:space="preserve">Figura </w:t>
+      </w:r>
+      <w:r>
+        <w:fldChar w:fldCharType="begin"/>
+      </w:r>
+      <w:r>
+        <w:instrText xml:space="preserve"> SEQ Figura \* ARABIC </w:instrText>
+      </w:r>
+      <w:r>
+        <w:fldChar w:fldCharType="separate"/>
+      </w:r>
+      <w:r>
+        <w:rPr>
+          <w:noProof/>
+        </w:rPr>
+        <w:t>3</w:t>
+      </w:r>
+      <w:r>
+        <w:rPr>
+          <w:noProof/>
+        </w:rPr>
         <w:fldChar w:fldCharType="end"/>
       </w:r>
       <w:r>
@@ -2134,7 +2288,7 @@
                     </pic:cNvPicPr>
                   </pic:nvPicPr>
                   <pic:blipFill>
-                    <a:blip r:embed="rId9">
+                    <a:blip r:embed="rId10">
                       <a:extLst>
                         <a:ext uri="{28A0092B-C50C-407E-A947-70E740481C1C}">
                           <a14:useLocalDpi xmlns:a14="http://schemas.microsoft.com/office/drawing/2010/main" val="0"/>
@@ -2416,9 +2570,12 @@
         <w:rPr>
           <w:noProof/>
         </w:rPr>
-        <w:t>3</w:t>
-      </w:r>
-      <w:r>
+        <w:t>4</w:t>
+      </w:r>
+      <w:r>
+        <w:rPr>
+          <w:noProof/>
+        </w:rPr>
         <w:fldChar w:fldCharType="end"/>
       </w:r>
       <w:r>
@@ -2451,7 +2608,7 @@
                     </pic:cNvPicPr>
                   </pic:nvPicPr>
                   <pic:blipFill>
-                    <a:blip r:embed="rId10">
+                    <a:blip r:embed="rId11">
                       <a:extLst>
                         <a:ext uri="{28A0092B-C50C-407E-A947-70E740481C1C}">
                           <a14:useLocalDpi xmlns:a14="http://schemas.microsoft.com/office/drawing/2010/main" val="0"/>
@@ -2541,7 +2698,7 @@
       <w:r>
         <w:t xml:space="preserve"> </w:t>
       </w:r>
-      <w:bookmarkStart w:id="3" w:name="_Toc150509306"/>
+      <w:bookmarkStart w:id="3" w:name="_Toc150877925"/>
       <w:r>
         <w:t>Interface</w:t>
       </w:r>
@@ -2598,7 +2755,29 @@
         <w:t xml:space="preserve"> foi desenvolvido uma interface gráfica </w:t>
       </w:r>
       <w:r>
-        <w:t xml:space="preserve">usando a linguagem de programação Python, inicializando com a tela </w:t>
+        <w:t>usando a linguagem de programação Python</w:t>
+      </w:r>
+      <w:r>
+        <w:t xml:space="preserve">, utilizando principalmente o PyQt5, que é uma biblioteca com diversas ferramentas para criar janelas de uma interface, podendo colocar gráficos, botões e comando interativos. A sua documentação é excelente abordando todos os tópicos e com a ajuda do livro “Qt5 Python GUI </w:t>
+      </w:r>
+      <w:proofErr w:type="spellStart"/>
+      <w:r>
+        <w:t>Programming</w:t>
+      </w:r>
+      <w:proofErr w:type="spellEnd"/>
+      <w:r>
+        <w:t xml:space="preserve"> </w:t>
+      </w:r>
+      <w:proofErr w:type="spellStart"/>
+      <w:r>
+        <w:t>Cookbook</w:t>
+      </w:r>
+      <w:proofErr w:type="spellEnd"/>
+      <w:r>
+        <w:t xml:space="preserve">” foi possível desenvolver todos os módulos, sendo o primeiro </w:t>
+      </w:r>
+      <w:r>
+        <w:t xml:space="preserve">a tela </w:t>
       </w:r>
       <w:r>
         <w:t>“</w:t>
@@ -2647,9 +2826,12 @@
         <w:rPr>
           <w:noProof/>
         </w:rPr>
-        <w:t>4</w:t>
-      </w:r>
-      <w:r>
+        <w:t>5</w:t>
+      </w:r>
+      <w:r>
+        <w:rPr>
+          <w:noProof/>
+        </w:rPr>
         <w:fldChar w:fldCharType="end"/>
       </w:r>
       <w:r>
@@ -2665,7 +2847,7 @@
           <w:noProof/>
         </w:rPr>
         <w:drawing>
-          <wp:inline distT="0" distB="0" distL="0" distR="0" wp14:anchorId="5BC5C6D8" wp14:editId="12A5A18C">
+          <wp:inline distT="0" distB="0" distL="0" distR="0" wp14:anchorId="5BC5C6D8" wp14:editId="0732BD0E">
             <wp:extent cx="3676650" cy="2652428"/>
             <wp:effectExtent l="0" t="0" r="0" b="0"/>
             <wp:docPr id="1220853984" name="Imagem 1" descr="Interface gráfica do usuário, Aplicativo&#10;&#10;Descrição gerada automaticamente"/>
@@ -2680,7 +2862,7 @@
                     <pic:cNvPicPr/>
                   </pic:nvPicPr>
                   <pic:blipFill rotWithShape="1">
-                    <a:blip r:embed="rId11" cstate="print">
+                    <a:blip r:embed="rId12" cstate="print">
                       <a:extLst>
                         <a:ext uri="{28A0092B-C50C-407E-A947-70E740481C1C}">
                           <a14:useLocalDpi xmlns:a14="http://schemas.microsoft.com/office/drawing/2010/main" val="0"/>
@@ -2813,9 +2995,12 @@
         <w:rPr>
           <w:noProof/>
         </w:rPr>
-        <w:t>5</w:t>
-      </w:r>
-      <w:r>
+        <w:t>6</w:t>
+      </w:r>
+      <w:r>
+        <w:rPr>
+          <w:noProof/>
+        </w:rPr>
         <w:fldChar w:fldCharType="end"/>
       </w:r>
       <w:r>
@@ -2846,7 +3031,7 @@
                     <pic:cNvPicPr/>
                   </pic:nvPicPr>
                   <pic:blipFill>
-                    <a:blip r:embed="rId12" cstate="print">
+                    <a:blip r:embed="rId13" cstate="print">
                       <a:extLst>
                         <a:ext uri="{28A0092B-C50C-407E-A947-70E740481C1C}">
                           <a14:useLocalDpi xmlns:a14="http://schemas.microsoft.com/office/drawing/2010/main" val="0"/>
@@ -3004,9 +3189,12 @@
         <w:rPr>
           <w:noProof/>
         </w:rPr>
-        <w:t>6</w:t>
-      </w:r>
-      <w:r>
+        <w:t>7</w:t>
+      </w:r>
+      <w:r>
+        <w:rPr>
+          <w:noProof/>
+        </w:rPr>
         <w:fldChar w:fldCharType="end"/>
       </w:r>
       <w:r>
@@ -3037,7 +3225,7 @@
                     <pic:cNvPicPr/>
                   </pic:nvPicPr>
                   <pic:blipFill>
-                    <a:blip r:embed="rId13"/>
+                    <a:blip r:embed="rId14"/>
                     <a:stretch>
                       <a:fillRect/>
                     </a:stretch>
@@ -3111,7 +3299,7 @@
       <w:r>
         <w:t xml:space="preserve"> </w:t>
       </w:r>
-      <w:bookmarkStart w:id="4" w:name="_Toc150509307"/>
+      <w:bookmarkStart w:id="4" w:name="_Toc150877926"/>
       <w:r>
         <w:t>Identificação do Sistema</w:t>
       </w:r>
@@ -3242,9 +3430,12 @@
         <w:rPr>
           <w:noProof/>
         </w:rPr>
-        <w:t>7</w:t>
-      </w:r>
-      <w:r>
+        <w:t>8</w:t>
+      </w:r>
+      <w:r>
+        <w:rPr>
+          <w:noProof/>
+        </w:rPr>
         <w:fldChar w:fldCharType="end"/>
       </w:r>
       <w:r>
@@ -3275,7 +3466,7 @@
                     <pic:cNvPicPr/>
                   </pic:nvPicPr>
                   <pic:blipFill>
-                    <a:blip r:embed="rId14"/>
+                    <a:blip r:embed="rId15"/>
                     <a:stretch>
                       <a:fillRect/>
                     </a:stretch>
@@ -3341,9 +3532,12 @@
         <w:rPr>
           <w:noProof/>
         </w:rPr>
-        <w:t>8</w:t>
-      </w:r>
-      <w:r>
+        <w:t>9</w:t>
+      </w:r>
+      <w:r>
+        <w:rPr>
+          <w:noProof/>
+        </w:rPr>
         <w:fldChar w:fldCharType="end"/>
       </w:r>
       <w:r>
@@ -3374,7 +3568,7 @@
                     <pic:cNvPicPr/>
                   </pic:nvPicPr>
                   <pic:blipFill>
-                    <a:blip r:embed="rId15"/>
+                    <a:blip r:embed="rId16"/>
                     <a:stretch>
                       <a:fillRect/>
                     </a:stretch>
@@ -3967,6 +4161,9 @@
         <w:t>1</w:t>
       </w:r>
       <w:r>
+        <w:rPr>
+          <w:noProof/>
+        </w:rPr>
         <w:fldChar w:fldCharType="end"/>
       </w:r>
       <w:r>
@@ -4276,9 +4473,12 @@
         <w:rPr>
           <w:noProof/>
         </w:rPr>
-        <w:t>9</w:t>
-      </w:r>
-      <w:r>
+        <w:t>10</w:t>
+      </w:r>
+      <w:r>
+        <w:rPr>
+          <w:noProof/>
+        </w:rPr>
         <w:fldChar w:fldCharType="end"/>
       </w:r>
       <w:r>
@@ -4309,7 +4509,7 @@
                     <pic:cNvPicPr/>
                   </pic:nvPicPr>
                   <pic:blipFill>
-                    <a:blip r:embed="rId16">
+                    <a:blip r:embed="rId17">
                       <a:extLst>
                         <a:ext uri="{28A0092B-C50C-407E-A947-70E740481C1C}">
                           <a14:useLocalDpi xmlns:a14="http://schemas.microsoft.com/office/drawing/2010/main" val="0"/>
@@ -4442,9 +4642,12 @@
         <w:rPr>
           <w:noProof/>
         </w:rPr>
-        <w:t>10</w:t>
-      </w:r>
-      <w:r>
+        <w:t>11</w:t>
+      </w:r>
+      <w:r>
+        <w:rPr>
+          <w:noProof/>
+        </w:rPr>
         <w:fldChar w:fldCharType="end"/>
       </w:r>
       <w:r>
@@ -4476,7 +4679,7 @@
             <wp:cNvGraphicFramePr/>
             <a:graphic xmlns:a="http://schemas.openxmlformats.org/drawingml/2006/main">
               <a:graphicData uri="http://schemas.openxmlformats.org/drawingml/2006/chart">
-                <c:chart xmlns:c="http://schemas.openxmlformats.org/drawingml/2006/chart" xmlns:r="http://schemas.openxmlformats.org/officeDocument/2006/relationships" r:id="rId17"/>
+                <c:chart xmlns:c="http://schemas.openxmlformats.org/drawingml/2006/chart" xmlns:r="http://schemas.openxmlformats.org/officeDocument/2006/relationships" r:id="rId18"/>
               </a:graphicData>
             </a:graphic>
           </wp:inline>
@@ -4622,9 +4825,12 @@
         <w:rPr>
           <w:noProof/>
         </w:rPr>
-        <w:t>11</w:t>
-      </w:r>
-      <w:r>
+        <w:t>12</w:t>
+      </w:r>
+      <w:r>
+        <w:rPr>
+          <w:noProof/>
+        </w:rPr>
         <w:fldChar w:fldCharType="end"/>
       </w:r>
       <w:r>
@@ -4653,7 +4859,7 @@
             <wp:cNvGraphicFramePr/>
             <a:graphic xmlns:a="http://schemas.openxmlformats.org/drawingml/2006/main">
               <a:graphicData uri="http://schemas.openxmlformats.org/drawingml/2006/chart">
-                <c:chart xmlns:c="http://schemas.openxmlformats.org/drawingml/2006/chart" xmlns:r="http://schemas.openxmlformats.org/officeDocument/2006/relationships" r:id="rId18"/>
+                <c:chart xmlns:c="http://schemas.openxmlformats.org/drawingml/2006/chart" xmlns:r="http://schemas.openxmlformats.org/officeDocument/2006/relationships" r:id="rId19"/>
               </a:graphicData>
             </a:graphic>
           </wp:inline>
@@ -4752,9 +4958,12 @@
         <w:rPr>
           <w:noProof/>
         </w:rPr>
-        <w:t>12</w:t>
-      </w:r>
-      <w:r>
+        <w:t>13</w:t>
+      </w:r>
+      <w:r>
+        <w:rPr>
+          <w:noProof/>
+        </w:rPr>
         <w:fldChar w:fldCharType="end"/>
       </w:r>
       <w:r>
@@ -4791,7 +5000,7 @@
                     <pic:cNvPicPr/>
                   </pic:nvPicPr>
                   <pic:blipFill rotWithShape="1">
-                    <a:blip r:embed="rId19"/>
+                    <a:blip r:embed="rId20"/>
                     <a:srcRect t="3298"/>
                     <a:stretch/>
                   </pic:blipFill>
@@ -4892,6 +5101,9 @@
         <w:t>2</w:t>
       </w:r>
       <w:r>
+        <w:rPr>
+          <w:noProof/>
+        </w:rPr>
         <w:fldChar w:fldCharType="end"/>
       </w:r>
       <w:r>
@@ -5717,6 +5929,9 @@
         <w:t>3</w:t>
       </w:r>
       <w:r>
+        <w:rPr>
+          <w:noProof/>
+        </w:rPr>
         <w:fldChar w:fldCharType="end"/>
       </w:r>
       <w:r>
@@ -5726,10 +5941,7 @@
         <w:t xml:space="preserve"> </w:t>
       </w:r>
       <w:r>
-        <w:t xml:space="preserve">Funções de transferência da velocidade pelo </w:t>
-      </w:r>
-      <w:r>
-        <w:t>software</w:t>
+        <w:t>Funções de transferência da velocidade pelo software</w:t>
       </w:r>
     </w:p>
     <w:tbl>
@@ -6601,19 +6813,16 @@
         <w:rPr>
           <w:noProof/>
         </w:rPr>
-        <w:t>13</w:t>
-      </w:r>
-      <w:r>
+        <w:t>14</w:t>
+      </w:r>
+      <w:r>
+        <w:rPr>
+          <w:noProof/>
+        </w:rPr>
         <w:fldChar w:fldCharType="end"/>
       </w:r>
       <w:r>
-        <w:t xml:space="preserve"> </w:t>
-      </w:r>
-      <w:r>
-        <w:t xml:space="preserve">- Modelo de cálculo para ensaios de </w:t>
-      </w:r>
-      <w:r>
-        <w:t xml:space="preserve">posição </w:t>
+        <w:t xml:space="preserve"> - Modelo de cálculo para ensaios de posição </w:t>
       </w:r>
     </w:p>
     <w:p>
@@ -6640,7 +6849,7 @@
                     <pic:cNvPicPr/>
                   </pic:nvPicPr>
                   <pic:blipFill>
-                    <a:blip r:embed="rId20"/>
+                    <a:blip r:embed="rId21"/>
                     <a:stretch>
                       <a:fillRect/>
                     </a:stretch>
@@ -6708,6 +6917,9 @@
         <w:t>4</w:t>
       </w:r>
       <w:r>
+        <w:rPr>
+          <w:noProof/>
+        </w:rPr>
         <w:fldChar w:fldCharType="end"/>
       </w:r>
       <w:r>
@@ -6717,16 +6929,7 @@
         <w:t xml:space="preserve"> </w:t>
       </w:r>
       <w:r>
-        <w:t xml:space="preserve">Funções de transferência da </w:t>
-      </w:r>
-      <w:r>
-        <w:t>posição</w:t>
-      </w:r>
-      <w:r>
-        <w:t xml:space="preserve"> pelo método analítico</w:t>
-      </w:r>
-      <w:r>
-        <w:t xml:space="preserve"> e software</w:t>
+        <w:t>Funções de transferência da posição pelo método analítico e software</w:t>
       </w:r>
     </w:p>
     <w:tbl>
@@ -9128,7 +9331,7 @@
       <w:r>
         <w:t xml:space="preserve"> </w:t>
       </w:r>
-      <w:bookmarkStart w:id="5" w:name="_Toc150509308"/>
+      <w:bookmarkStart w:id="5" w:name="_Toc150877927"/>
       <w:r>
         <w:t>Validação do Sistema</w:t>
       </w:r>
@@ -9165,9 +9368,12 @@
         <w:rPr>
           <w:noProof/>
         </w:rPr>
-        <w:t>14</w:t>
-      </w:r>
-      <w:r>
+        <w:t>15</w:t>
+      </w:r>
+      <w:r>
+        <w:rPr>
+          <w:noProof/>
+        </w:rPr>
         <w:fldChar w:fldCharType="end"/>
       </w:r>
       <w:r>
@@ -9195,140 +9401,6 @@
                 <pic:pic xmlns:pic="http://schemas.openxmlformats.org/drawingml/2006/picture">
                   <pic:nvPicPr>
                     <pic:cNvPr id="1" name="150.jpg"/>
-                    <pic:cNvPicPr/>
-                  </pic:nvPicPr>
-                  <pic:blipFill>
-                    <a:blip r:embed="rId21">
-                      <a:extLst>
-                        <a:ext uri="{28A0092B-C50C-407E-A947-70E740481C1C}">
-                          <a14:useLocalDpi xmlns:a14="http://schemas.microsoft.com/office/drawing/2010/main" val="0"/>
-                        </a:ext>
-                      </a:extLst>
-                    </a:blip>
-                    <a:stretch>
-                      <a:fillRect/>
-                    </a:stretch>
-                  </pic:blipFill>
-                  <pic:spPr>
-                    <a:xfrm>
-                      <a:off x="0" y="0"/>
-                      <a:ext cx="4800000" cy="3600000"/>
-                    </a:xfrm>
-                    <a:prstGeom prst="rect">
-                      <a:avLst/>
-                    </a:prstGeom>
-                  </pic:spPr>
-                </pic:pic>
-              </a:graphicData>
-            </a:graphic>
-          </wp:inline>
-        </w:drawing>
-      </w:r>
-    </w:p>
-    <w:p>
-      <w:pPr>
-        <w:jc w:val="center"/>
-        <w:rPr>
-          <w:i/>
-          <w:iCs/>
-          <w:color w:val="44546A" w:themeColor="text2"/>
-          <w:sz w:val="18"/>
-          <w:szCs w:val="18"/>
-        </w:rPr>
-      </w:pPr>
-      <w:r>
-        <w:rPr>
-          <w:i/>
-          <w:iCs/>
-          <w:color w:val="44546A" w:themeColor="text2"/>
-          <w:sz w:val="18"/>
-          <w:szCs w:val="18"/>
-        </w:rPr>
-        <w:t>Fonte</w:t>
-      </w:r>
-      <w:r>
-        <w:rPr>
-          <w:i/>
-          <w:iCs/>
-          <w:color w:val="44546A" w:themeColor="text2"/>
-          <w:sz w:val="18"/>
-          <w:szCs w:val="18"/>
-        </w:rPr>
-        <w:t>:</w:t>
-      </w:r>
-      <w:r>
-        <w:rPr>
-          <w:i/>
-          <w:iCs/>
-          <w:color w:val="44546A" w:themeColor="text2"/>
-          <w:sz w:val="18"/>
-          <w:szCs w:val="18"/>
-        </w:rPr>
-        <w:t xml:space="preserve"> Autoria própria</w:t>
-      </w:r>
-    </w:p>
-    <w:p>
-      <w:pPr>
-        <w:pStyle w:val="Legenda"/>
-        <w:keepNext/>
-        <w:jc w:val="center"/>
-      </w:pPr>
-      <w:r>
-        <w:lastRenderedPageBreak/>
-        <w:t xml:space="preserve">Figura </w:t>
-      </w:r>
-      <w:r>
-        <w:fldChar w:fldCharType="begin"/>
-      </w:r>
-      <w:r>
-        <w:instrText xml:space="preserve"> SEQ Figura \* ARABIC </w:instrText>
-      </w:r>
-      <w:r>
-        <w:fldChar w:fldCharType="separate"/>
-      </w:r>
-      <w:r>
-        <w:rPr>
-          <w:noProof/>
-        </w:rPr>
-        <w:t>15</w:t>
-      </w:r>
-      <w:r>
-        <w:fldChar w:fldCharType="end"/>
-      </w:r>
-      <w:r>
-        <w:t xml:space="preserve"> - </w:t>
-      </w:r>
-      <w:r>
-        <w:t xml:space="preserve">Comparação dos modelos de </w:t>
-      </w:r>
-      <w:r>
-        <w:t>velocidade</w:t>
-      </w:r>
-      <w:r>
-        <w:t xml:space="preserve"> e real</w:t>
-      </w:r>
-    </w:p>
-    <w:p>
-      <w:pPr>
-        <w:jc w:val="center"/>
-      </w:pPr>
-      <w:r>
-        <w:rPr>
-          <w:noProof/>
-        </w:rPr>
-        <w:drawing>
-          <wp:inline distT="0" distB="0" distL="0" distR="0" wp14:anchorId="55B1615B" wp14:editId="31550477">
-            <wp:extent cx="4800000" cy="3600000"/>
-            <wp:effectExtent l="0" t="0" r="635" b="635"/>
-            <wp:docPr id="2" name="Imagem 2"/>
-            <wp:cNvGraphicFramePr>
-              <a:graphicFrameLocks xmlns:a="http://schemas.openxmlformats.org/drawingml/2006/main" noChangeAspect="1"/>
-            </wp:cNvGraphicFramePr>
-            <a:graphic xmlns:a="http://schemas.openxmlformats.org/drawingml/2006/main">
-              <a:graphicData uri="http://schemas.openxmlformats.org/drawingml/2006/picture">
-                <pic:pic xmlns:pic="http://schemas.openxmlformats.org/drawingml/2006/picture">
-                  <pic:nvPicPr>
-                    <pic:cNvPr id="2" name="150vel.jpg"/>
                     <pic:cNvPicPr/>
                   </pic:nvPicPr>
                   <pic:blipFill>
@@ -9403,6 +9475,143 @@
     </w:p>
     <w:p>
       <w:pPr>
+        <w:pStyle w:val="Legenda"/>
+        <w:keepNext/>
+        <w:jc w:val="center"/>
+      </w:pPr>
+      <w:r>
+        <w:lastRenderedPageBreak/>
+        <w:t xml:space="preserve">Figura </w:t>
+      </w:r>
+      <w:r>
+        <w:fldChar w:fldCharType="begin"/>
+      </w:r>
+      <w:r>
+        <w:instrText xml:space="preserve"> SEQ Figura \* ARABIC </w:instrText>
+      </w:r>
+      <w:r>
+        <w:fldChar w:fldCharType="separate"/>
+      </w:r>
+      <w:r>
+        <w:rPr>
+          <w:noProof/>
+        </w:rPr>
+        <w:t>16</w:t>
+      </w:r>
+      <w:r>
+        <w:rPr>
+          <w:noProof/>
+        </w:rPr>
+        <w:fldChar w:fldCharType="end"/>
+      </w:r>
+      <w:r>
+        <w:t xml:space="preserve"> - </w:t>
+      </w:r>
+      <w:r>
+        <w:t xml:space="preserve">Comparação dos modelos de </w:t>
+      </w:r>
+      <w:r>
+        <w:t>velocidade</w:t>
+      </w:r>
+      <w:r>
+        <w:t xml:space="preserve"> e real</w:t>
+      </w:r>
+    </w:p>
+    <w:p>
+      <w:pPr>
+        <w:jc w:val="center"/>
+      </w:pPr>
+      <w:r>
+        <w:rPr>
+          <w:noProof/>
+        </w:rPr>
+        <w:drawing>
+          <wp:inline distT="0" distB="0" distL="0" distR="0" wp14:anchorId="55B1615B" wp14:editId="31550477">
+            <wp:extent cx="4800000" cy="3600000"/>
+            <wp:effectExtent l="0" t="0" r="635" b="635"/>
+            <wp:docPr id="2" name="Imagem 2"/>
+            <wp:cNvGraphicFramePr>
+              <a:graphicFrameLocks xmlns:a="http://schemas.openxmlformats.org/drawingml/2006/main" noChangeAspect="1"/>
+            </wp:cNvGraphicFramePr>
+            <a:graphic xmlns:a="http://schemas.openxmlformats.org/drawingml/2006/main">
+              <a:graphicData uri="http://schemas.openxmlformats.org/drawingml/2006/picture">
+                <pic:pic xmlns:pic="http://schemas.openxmlformats.org/drawingml/2006/picture">
+                  <pic:nvPicPr>
+                    <pic:cNvPr id="2" name="150vel.jpg"/>
+                    <pic:cNvPicPr/>
+                  </pic:nvPicPr>
+                  <pic:blipFill>
+                    <a:blip r:embed="rId23">
+                      <a:extLst>
+                        <a:ext uri="{28A0092B-C50C-407E-A947-70E740481C1C}">
+                          <a14:useLocalDpi xmlns:a14="http://schemas.microsoft.com/office/drawing/2010/main" val="0"/>
+                        </a:ext>
+                      </a:extLst>
+                    </a:blip>
+                    <a:stretch>
+                      <a:fillRect/>
+                    </a:stretch>
+                  </pic:blipFill>
+                  <pic:spPr>
+                    <a:xfrm>
+                      <a:off x="0" y="0"/>
+                      <a:ext cx="4800000" cy="3600000"/>
+                    </a:xfrm>
+                    <a:prstGeom prst="rect">
+                      <a:avLst/>
+                    </a:prstGeom>
+                  </pic:spPr>
+                </pic:pic>
+              </a:graphicData>
+            </a:graphic>
+          </wp:inline>
+        </w:drawing>
+      </w:r>
+    </w:p>
+    <w:p>
+      <w:pPr>
+        <w:jc w:val="center"/>
+        <w:rPr>
+          <w:i/>
+          <w:iCs/>
+          <w:color w:val="44546A" w:themeColor="text2"/>
+          <w:sz w:val="18"/>
+          <w:szCs w:val="18"/>
+        </w:rPr>
+      </w:pPr>
+      <w:r>
+        <w:rPr>
+          <w:i/>
+          <w:iCs/>
+          <w:color w:val="44546A" w:themeColor="text2"/>
+          <w:sz w:val="18"/>
+          <w:szCs w:val="18"/>
+        </w:rPr>
+        <w:t>Fonte</w:t>
+      </w:r>
+      <w:r>
+        <w:rPr>
+          <w:i/>
+          <w:iCs/>
+          <w:color w:val="44546A" w:themeColor="text2"/>
+          <w:sz w:val="18"/>
+          <w:szCs w:val="18"/>
+        </w:rPr>
+        <w:t>:</w:t>
+      </w:r>
+      <w:r>
+        <w:rPr>
+          <w:i/>
+          <w:iCs/>
+          <w:color w:val="44546A" w:themeColor="text2"/>
+          <w:sz w:val="18"/>
+          <w:szCs w:val="18"/>
+        </w:rPr>
+        <w:t xml:space="preserve"> Autoria própria</w:t>
+      </w:r>
+    </w:p>
+    <w:p>
+      <w:pPr>
         <w:jc w:val="both"/>
       </w:pPr>
       <w:r>
@@ -9464,7 +9673,7 @@
       <w:r>
         <w:t xml:space="preserve"> </w:t>
       </w:r>
-      <w:bookmarkStart w:id="6" w:name="_Toc150509309"/>
+      <w:bookmarkStart w:id="6" w:name="_Toc150877928"/>
       <w:r>
         <w:t>Proposta de controle do sistema</w:t>
       </w:r>
@@ -9532,9 +9741,12 @@
         <w:rPr>
           <w:noProof/>
         </w:rPr>
-        <w:t>16</w:t>
-      </w:r>
-      <w:r>
+        <w:t>17</w:t>
+      </w:r>
+      <w:r>
+        <w:rPr>
+          <w:noProof/>
+        </w:rPr>
         <w:fldChar w:fldCharType="end"/>
       </w:r>
       <w:r>
@@ -9565,7 +9777,7 @@
                     <pic:cNvPicPr/>
                   </pic:nvPicPr>
                   <pic:blipFill>
-                    <a:blip r:embed="rId23"/>
+                    <a:blip r:embed="rId24"/>
                     <a:stretch>
                       <a:fillRect/>
                     </a:stretch>
@@ -10048,7 +10260,7 @@
                     <pic:cNvPicPr/>
                   </pic:nvPicPr>
                   <pic:blipFill>
-                    <a:blip r:embed="rId24" cstate="print">
+                    <a:blip r:embed="rId25" cstate="print">
                       <a:extLst>
                         <a:ext uri="{28A0092B-C50C-407E-A947-70E740481C1C}">
                           <a14:useLocalDpi xmlns:a14="http://schemas.microsoft.com/office/drawing/2010/main" val="0"/>
@@ -11133,9 +11345,12 @@
         <w:rPr>
           <w:noProof/>
         </w:rPr>
-        <w:t>17</w:t>
-      </w:r>
-      <w:r>
+        <w:t>18</w:t>
+      </w:r>
+      <w:r>
+        <w:rPr>
+          <w:noProof/>
+        </w:rPr>
         <w:fldChar w:fldCharType="end"/>
       </w:r>
       <w:r>
@@ -11166,7 +11381,7 @@
                     <pic:cNvPicPr/>
                   </pic:nvPicPr>
                   <pic:blipFill rotWithShape="1">
-                    <a:blip r:embed="rId25"/>
+                    <a:blip r:embed="rId26"/>
                     <a:srcRect t="6175" b="3362"/>
                     <a:stretch/>
                   </pic:blipFill>
@@ -12809,9 +13024,12 @@
         <w:rPr>
           <w:noProof/>
         </w:rPr>
-        <w:t>18</w:t>
-      </w:r>
-      <w:r>
+        <w:t>19</w:t>
+      </w:r>
+      <w:r>
+        <w:rPr>
+          <w:noProof/>
+        </w:rPr>
         <w:fldChar w:fldCharType="end"/>
       </w:r>
       <w:r>
@@ -12842,7 +13060,7 @@
                     <pic:cNvPicPr/>
                   </pic:nvPicPr>
                   <pic:blipFill rotWithShape="1">
-                    <a:blip r:embed="rId26">
+                    <a:blip r:embed="rId27">
                       <a:extLst>
                         <a:ext uri="{28A0092B-C50C-407E-A947-70E740481C1C}">
                           <a14:useLocalDpi xmlns:a14="http://schemas.microsoft.com/office/drawing/2010/main" val="0"/>
@@ -13301,9 +13519,12 @@
         <w:rPr>
           <w:noProof/>
         </w:rPr>
-        <w:t>19</w:t>
-      </w:r>
-      <w:r>
+        <w:t>20</w:t>
+      </w:r>
+      <w:r>
+        <w:rPr>
+          <w:noProof/>
+        </w:rPr>
         <w:fldChar w:fldCharType="end"/>
       </w:r>
       <w:r>
@@ -13337,7 +13558,7 @@
                     <pic:cNvPicPr/>
                   </pic:nvPicPr>
                   <pic:blipFill rotWithShape="1">
-                    <a:blip r:embed="rId27"/>
+                    <a:blip r:embed="rId28"/>
                     <a:srcRect t="466" b="949"/>
                     <a:stretch/>
                   </pic:blipFill>
@@ -13548,9 +13769,12 @@
         <w:rPr>
           <w:noProof/>
         </w:rPr>
-        <w:t>20</w:t>
-      </w:r>
-      <w:r>
+        <w:t>21</w:t>
+      </w:r>
+      <w:r>
+        <w:rPr>
+          <w:noProof/>
+        </w:rPr>
         <w:fldChar w:fldCharType="end"/>
       </w:r>
       <w:r>
@@ -13581,7 +13805,7 @@
                     <pic:cNvPicPr/>
                   </pic:nvPicPr>
                   <pic:blipFill>
-                    <a:blip r:embed="rId28"/>
+                    <a:blip r:embed="rId29"/>
                     <a:stretch>
                       <a:fillRect/>
                     </a:stretch>
@@ -13655,7 +13879,7 @@
       <w:r>
         <w:t xml:space="preserve"> </w:t>
       </w:r>
-      <w:bookmarkStart w:id="7" w:name="_Toc150509310"/>
+      <w:bookmarkStart w:id="7" w:name="_Toc150877929"/>
       <w:r>
         <w:t>Controle Embarcado</w:t>
       </w:r>
@@ -13692,9 +13916,12 @@
         <w:rPr>
           <w:noProof/>
         </w:rPr>
-        <w:t>21</w:t>
-      </w:r>
-      <w:r>
+        <w:t>22</w:t>
+      </w:r>
+      <w:r>
+        <w:rPr>
+          <w:noProof/>
+        </w:rPr>
         <w:fldChar w:fldCharType="end"/>
       </w:r>
       <w:r>
@@ -13725,7 +13952,7 @@
                     <pic:cNvPicPr/>
                   </pic:nvPicPr>
                   <pic:blipFill>
-                    <a:blip r:embed="rId29"/>
+                    <a:blip r:embed="rId30"/>
                     <a:stretch>
                       <a:fillRect/>
                     </a:stretch>
@@ -13850,9 +14077,12 @@
         <w:rPr>
           <w:noProof/>
         </w:rPr>
-        <w:t>22</w:t>
-      </w:r>
-      <w:r>
+        <w:t>23</w:t>
+      </w:r>
+      <w:r>
+        <w:rPr>
+          <w:noProof/>
+        </w:rPr>
         <w:fldChar w:fldCharType="end"/>
       </w:r>
       <w:r>
@@ -13883,7 +14113,7 @@
                     <pic:cNvPicPr/>
                   </pic:nvPicPr>
                   <pic:blipFill>
-                    <a:blip r:embed="rId30"/>
+                    <a:blip r:embed="rId31"/>
                     <a:stretch>
                       <a:fillRect/>
                     </a:stretch>
@@ -18002,9 +18232,12 @@
         <w:rPr>
           <w:noProof/>
         </w:rPr>
-        <w:t>23</w:t>
-      </w:r>
-      <w:r>
+        <w:t>24</w:t>
+      </w:r>
+      <w:r>
+        <w:rPr>
+          <w:noProof/>
+        </w:rPr>
         <w:fldChar w:fldCharType="end"/>
       </w:r>
       <w:r>
@@ -18035,7 +18268,7 @@
                     <pic:cNvPicPr/>
                   </pic:nvPicPr>
                   <pic:blipFill>
-                    <a:blip r:embed="rId31">
+                    <a:blip r:embed="rId32">
                       <a:extLst>
                         <a:ext uri="{28A0092B-C50C-407E-A947-70E740481C1C}">
                           <a14:useLocalDpi xmlns:a14="http://schemas.microsoft.com/office/drawing/2010/main" val="0"/>
@@ -18127,9 +18360,12 @@
         <w:rPr>
           <w:noProof/>
         </w:rPr>
-        <w:t>24</w:t>
-      </w:r>
-      <w:r>
+        <w:t>25</w:t>
+      </w:r>
+      <w:r>
+        <w:rPr>
+          <w:noProof/>
+        </w:rPr>
         <w:fldChar w:fldCharType="end"/>
       </w:r>
       <w:r>
@@ -18163,7 +18399,7 @@
                     <pic:cNvPicPr/>
                   </pic:nvPicPr>
                   <pic:blipFill>
-                    <a:blip r:embed="rId32">
+                    <a:blip r:embed="rId33">
                       <a:extLst>
                         <a:ext uri="{28A0092B-C50C-407E-A947-70E740481C1C}">
                           <a14:useLocalDpi xmlns:a14="http://schemas.microsoft.com/office/drawing/2010/main" val="0"/>
@@ -18254,9 +18490,12 @@
         <w:rPr>
           <w:noProof/>
         </w:rPr>
-        <w:t>25</w:t>
-      </w:r>
-      <w:r>
+        <w:t>26</w:t>
+      </w:r>
+      <w:r>
+        <w:rPr>
+          <w:noProof/>
+        </w:rPr>
         <w:fldChar w:fldCharType="end"/>
       </w:r>
       <w:r>
@@ -18290,7 +18529,7 @@
                     <pic:cNvPicPr/>
                   </pic:nvPicPr>
                   <pic:blipFill>
-                    <a:blip r:embed="rId33">
+                    <a:blip r:embed="rId34">
                       <a:extLst>
                         <a:ext uri="{28A0092B-C50C-407E-A947-70E740481C1C}">
                           <a14:useLocalDpi xmlns:a14="http://schemas.microsoft.com/office/drawing/2010/main" val="0"/>
@@ -18751,9 +18990,12 @@
         <w:rPr>
           <w:noProof/>
         </w:rPr>
-        <w:t>26</w:t>
-      </w:r>
-      <w:r>
+        <w:t>27</w:t>
+      </w:r>
+      <w:r>
+        <w:rPr>
+          <w:noProof/>
+        </w:rPr>
         <w:fldChar w:fldCharType="end"/>
       </w:r>
       <w:r>
@@ -18784,7 +19026,7 @@
                     <pic:cNvPicPr/>
                   </pic:nvPicPr>
                   <pic:blipFill>
-                    <a:blip r:embed="rId34"/>
+                    <a:blip r:embed="rId35"/>
                     <a:stretch>
                       <a:fillRect/>
                     </a:stretch>
@@ -19105,7 +19347,7 @@
       <w:r>
         <w:t xml:space="preserve"> </w:t>
       </w:r>
-      <w:bookmarkStart w:id="8" w:name="_Toc150509311"/>
+      <w:bookmarkStart w:id="8" w:name="_Toc150877930"/>
       <w:r>
         <w:t>Conclusões</w:t>
       </w:r>
@@ -19158,7 +19400,7 @@
           <w:numId w:val="1"/>
         </w:numPr>
       </w:pPr>
-      <w:bookmarkStart w:id="9" w:name="_Toc150509312"/>
+      <w:bookmarkStart w:id="9" w:name="_Toc150877931"/>
       <w:r>
         <w:t>Referências</w:t>
       </w:r>
@@ -19303,57 +19545,203 @@
     <w:p>
       <w:pPr>
         <w:jc w:val="both"/>
+        <w:rPr>
+          <w:lang w:val="en-US"/>
+        </w:rPr>
       </w:pPr>
       <w:proofErr w:type="spellStart"/>
+      <w:r>
+        <w:rPr>
+          <w:b/>
+          <w:bCs/>
+        </w:rPr>
+        <w:t>Pololu</w:t>
+      </w:r>
+      <w:proofErr w:type="spellEnd"/>
+      <w:r>
+        <w:rPr>
+          <w:b/>
+          <w:bCs/>
+        </w:rPr>
+        <w:t xml:space="preserve"> - VNH2SP30 Motor Driver Carrier MD01B.</w:t>
+      </w:r>
+      <w:r>
+        <w:t xml:space="preserve"> </w:t>
+      </w:r>
+      <w:r>
+        <w:t>Disponível em: &lt;https://www.pololu.com/</w:t>
+      </w:r>
+      <w:proofErr w:type="spellStart"/>
+      <w:r>
+        <w:t>product</w:t>
+      </w:r>
+      <w:proofErr w:type="spellEnd"/>
+      <w:r>
+        <w:t xml:space="preserve">/706&gt;. </w:t>
+      </w:r>
+      <w:proofErr w:type="spellStart"/>
+      <w:r>
+        <w:rPr>
+          <w:lang w:val="en-US"/>
+        </w:rPr>
+        <w:t>Acesso</w:t>
+      </w:r>
+      <w:proofErr w:type="spellEnd"/>
+      <w:r>
+        <w:rPr>
+          <w:lang w:val="en-US"/>
+        </w:rPr>
+        <w:t xml:space="preserve"> </w:t>
+      </w:r>
+      <w:proofErr w:type="spellStart"/>
+      <w:r>
+        <w:rPr>
+          <w:lang w:val="en-US"/>
+        </w:rPr>
+        <w:t>em</w:t>
+      </w:r>
+      <w:proofErr w:type="spellEnd"/>
+      <w:r>
+        <w:rPr>
+          <w:lang w:val="en-US"/>
+        </w:rPr>
+        <w:t xml:space="preserve">: 10 </w:t>
+      </w:r>
+      <w:proofErr w:type="spellStart"/>
+      <w:r>
+        <w:rPr>
+          <w:lang w:val="en-US"/>
+        </w:rPr>
+        <w:t>nov.</w:t>
+      </w:r>
+      <w:proofErr w:type="spellEnd"/>
+      <w:r>
+        <w:rPr>
+          <w:lang w:val="en-US"/>
+        </w:rPr>
+        <w:t xml:space="preserve"> 2023.</w:t>
+      </w:r>
+    </w:p>
+    <w:p>
+      <w:pPr>
+        <w:jc w:val="both"/>
+      </w:pPr>
+      <w:r>
+        <w:rPr>
+          <w:lang w:val="en-US"/>
+        </w:rPr>
+        <w:t xml:space="preserve">HARWANI, B. M. </w:t>
+      </w:r>
       <w:r>
         <w:rPr>
           <w:b/>
           <w:bCs/>
           <w:lang w:val="en-US"/>
         </w:rPr>
-        <w:t>Pololu</w:t>
-      </w:r>
-      <w:proofErr w:type="spellEnd"/>
+        <w:t xml:space="preserve">Qt5 Python GUI Programming Cookbook Building responsive and powerful cross-platform applications with </w:t>
+      </w:r>
+      <w:proofErr w:type="spellStart"/>
       <w:r>
         <w:rPr>
           <w:b/>
           <w:bCs/>
           <w:lang w:val="en-US"/>
         </w:rPr>
-        <w:t xml:space="preserve"> - VNH2SP30 Motor Driver Carrier MD01B.</w:t>
-      </w:r>
-      <w:r>
-        <w:rPr>
+        <w:t>PyQt</w:t>
+      </w:r>
+      <w:proofErr w:type="spellEnd"/>
+      <w:r>
+        <w:rPr>
+          <w:b/>
+          <w:bCs/>
           <w:lang w:val="en-US"/>
         </w:rPr>
+        <w:t>.</w:t>
+      </w:r>
+      <w:r>
+        <w:rPr>
+          <w:lang w:val="en-US"/>
+        </w:rPr>
         <w:t xml:space="preserve"> </w:t>
       </w:r>
       <w:r>
-        <w:t>Disponível em:</w:t>
-      </w:r>
-      <w:r>
-        <w:t xml:space="preserve"> </w:t>
-      </w:r>
-      <w:r>
-        <w:t>&lt;https://www.pololu.com/</w:t>
+        <w:t>[</w:t>
       </w:r>
       <w:proofErr w:type="spellStart"/>
       <w:r>
-        <w:t>product</w:t>
+        <w:t>s.l</w:t>
       </w:r>
       <w:proofErr w:type="spellEnd"/>
       <w:r>
-        <w:t>/706&gt;. Acesso em: 10 nov. 2023.</w:t>
+        <w:t xml:space="preserve">.] </w:t>
+      </w:r>
+      <w:proofErr w:type="gramStart"/>
+      <w:r>
+        <w:t>Birmingham ;</w:t>
+      </w:r>
+      <w:proofErr w:type="gramEnd"/>
+      <w:r>
+        <w:t xml:space="preserve"> Mumbai </w:t>
+      </w:r>
+      <w:proofErr w:type="spellStart"/>
+      <w:r>
+        <w:t>Packt</w:t>
+      </w:r>
+      <w:proofErr w:type="spellEnd"/>
+      <w:r>
+        <w:t xml:space="preserve"> July, 2018.</w:t>
+      </w:r>
+    </w:p>
+    <w:p>
+      <w:pPr>
+        <w:jc w:val="both"/>
+      </w:pPr>
+      <w:r>
+        <w:t xml:space="preserve">LGALVANI007. </w:t>
+      </w:r>
+      <w:r>
+        <w:rPr>
+          <w:b/>
+          <w:bCs/>
+        </w:rPr>
+        <w:t>Projeto Semestral</w:t>
+      </w:r>
+      <w:r>
+        <w:t>. Disponível em: &lt;https://github.com/lgalvani007/</w:t>
+      </w:r>
+      <w:proofErr w:type="spellStart"/>
+      <w:r>
+        <w:t>ProjetoSemestral</w:t>
+      </w:r>
+      <w:proofErr w:type="spellEnd"/>
+      <w:r>
+        <w:t>&gt;. Acesso em: 14 nov. 2023.</w:t>
       </w:r>
     </w:p>
     <w:p/>
     <w:p>
       <w:r>
+        <w:lastRenderedPageBreak/>
+        <w:t>‌</w:t>
+      </w:r>
+    </w:p>
+    <w:p>
+      <w:r>
+        <w:t>‌</w:t>
+      </w:r>
+    </w:p>
+    <w:p>
+      <w:r>
+        <w:t>‌</w:t>
+      </w:r>
+    </w:p>
+    <w:p>
+      <w:r>
         <w:t>‌</w:t>
       </w:r>
     </w:p>
     <w:sectPr>
-      <w:headerReference w:type="default" r:id="rId35"/>
+      <w:headerReference w:type="default" r:id="rId36"/>
       <w:pgSz w:w="11906" w:h="16838"/>
       <w:pgMar w:top="1417" w:right="1701" w:bottom="1417" w:left="1701" w:header="708" w:footer="708" w:gutter="0"/>
       <w:cols w:space="708"/>
@@ -19983,7 +20371,7 @@
   <w:style w:type="paragraph" w:default="1" w:styleId="Normal">
     <w:name w:val="Normal"/>
     <w:qFormat/>
-    <w:rsid w:val="000C3A91"/>
+    <w:rsid w:val="004F2C15"/>
   </w:style>
   <w:style w:type="paragraph" w:styleId="Ttulo1">
     <w:name w:val="heading 1"/>

</xml_diff>